<commit_message>
Pushed for download on laptop :)
</commit_message>
<xml_diff>
--- a/Diary.docx
+++ b/Diary.docx
@@ -3686,10 +3686,7 @@
       </w:pPr>
       <w:r>
         <w:lastRenderedPageBreak/>
-        <w:t>Day 18</w:t>
-      </w:r>
-      <w:r>
-        <w:t xml:space="preserve"> </w:t>
+        <w:t xml:space="preserve">Day 18 </w:t>
       </w:r>
       <w:r>
         <w:rPr>
@@ -3736,8 +3733,6 @@
           <w:rFonts w:ascii="Bookman Old Style" w:hAnsi="Bookman Old Style"/>
         </w:rPr>
       </w:pPr>
-      <w:bookmarkStart w:id="0" w:name="_GoBack"/>
-      <w:bookmarkEnd w:id="0"/>
       <w:r>
         <w:rPr>
           <w:rFonts w:ascii="Bookman Old Style" w:hAnsi="Bookman Old Style"/>
@@ -3771,19 +3766,7 @@
         <w:rPr>
           <w:rFonts w:ascii="Bookman Old Style" w:hAnsi="Bookman Old Style" w:cs="Lucida Console"/>
         </w:rPr>
-        <w:t xml:space="preserve">in the parser where any keyword would be valid for a variable. You could </w:t>
-      </w:r>
-      <w:r>
-        <w:rPr>
-          <w:rFonts w:ascii="Bookman Old Style" w:hAnsi="Bookman Old Style" w:cs="Lucida Console"/>
-        </w:rPr>
-        <w:t>literally</w:t>
-      </w:r>
-      <w:r>
-        <w:rPr>
-          <w:rFonts w:ascii="Bookman Old Style" w:hAnsi="Bookman Old Style" w:cs="Lucida Console"/>
-        </w:rPr>
-        <w:t xml:space="preserve"> type "else var_name" </w:t>
+        <w:t xml:space="preserve">in the parser where any keyword would be valid for a variable. You could literally type "else var_name" </w:t>
       </w:r>
       <w:r>
         <w:rPr>
@@ -3935,6 +3918,1405 @@
         </w:rPr>
         <w:t xml:space="preserve"> currently does not work when defining and setting the structure variable for example: “struct test a = &amp;b”</w:t>
       </w:r>
+    </w:p>
+    <w:p>
+      <w:pPr>
+        <w:rPr>
+          <w:rFonts w:ascii="Bookman Old Style" w:hAnsi="Bookman Old Style"/>
+        </w:rPr>
+      </w:pPr>
+      <w:r>
+        <w:rPr>
+          <w:rFonts w:ascii="Bookman Old Style" w:hAnsi="Bookman Old Style"/>
+        </w:rPr>
+        <w:br w:type="page"/>
+      </w:r>
+    </w:p>
+    <w:p>
+      <w:pPr>
+        <w:pStyle w:val="Heading1"/>
+      </w:pPr>
+      <w:r>
+        <w:lastRenderedPageBreak/>
+        <w:t xml:space="preserve">Day 19 </w:t>
+      </w:r>
+      <w:r>
+        <w:rPr>
+          <w:rFonts w:ascii="Times New Roman" w:hAnsi="Times New Roman" w:cs="Times New Roman"/>
+        </w:rPr>
+        <w:t>-</w:t>
+      </w:r>
+      <w:r>
+        <w:t xml:space="preserve"> 14</w:t>
+      </w:r>
+      <w:r>
+        <w:rPr>
+          <w:vertAlign w:val="superscript"/>
+        </w:rPr>
+        <w:t>th</w:t>
+      </w:r>
+      <w:r>
+        <w:t xml:space="preserve"> September 2016</w:t>
+      </w:r>
+    </w:p>
+    <w:p>
+      <w:pPr>
+        <w:rPr>
+          <w:rFonts w:ascii="Bookman Old Style" w:hAnsi="Bookman Old Style"/>
+        </w:rPr>
+      </w:pPr>
+    </w:p>
+    <w:p>
+      <w:pPr>
+        <w:rPr>
+          <w:rFonts w:ascii="Bookman Old Style" w:hAnsi="Bookman Old Style"/>
+        </w:rPr>
+      </w:pPr>
+      <w:r>
+        <w:rPr>
+          <w:rFonts w:ascii="Bookman Old Style" w:hAnsi="Bookman Old Style"/>
+        </w:rPr>
+        <w:t>On the 14</w:t>
+      </w:r>
+      <w:r>
+        <w:rPr>
+          <w:rFonts w:ascii="Bookman Old Style" w:hAnsi="Bookman Old Style"/>
+          <w:vertAlign w:val="superscript"/>
+        </w:rPr>
+        <w:t>th</w:t>
+      </w:r>
+      <w:r>
+        <w:rPr>
+          <w:rFonts w:ascii="Bookman Old Style" w:hAnsi="Bookman Old Style"/>
+        </w:rPr>
+        <w:t xml:space="preserve"> of September I implemented the “include” macro. This allows people to include other files in their source files. Currently it is possible to crash the program upon including the same file or including something that will lead to the same file being included again. I hope to fix this soon.</w:t>
+      </w:r>
+    </w:p>
+    <w:p>
+      <w:pPr>
+        <w:rPr>
+          <w:rFonts w:ascii="Bookman Old Style" w:hAnsi="Bookman Old Style"/>
+        </w:rPr>
+      </w:pPr>
+    </w:p>
+    <w:p>
+      <w:pPr>
+        <w:rPr>
+          <w:rFonts w:ascii="Bookman Old Style" w:hAnsi="Bookman Old Style"/>
+        </w:rPr>
+      </w:pPr>
+      <w:r>
+        <w:rPr>
+          <w:rFonts w:ascii="Bookman Old Style" w:hAnsi="Bookman Old Style"/>
+        </w:rPr>
+        <w:t>I also made the ability to load code generators from DLL files.</w:t>
+      </w:r>
+    </w:p>
+    <w:p>
+      <w:pPr>
+        <w:rPr>
+          <w:rFonts w:ascii="Bookman Old Style" w:hAnsi="Bookman Old Style"/>
+        </w:rPr>
+      </w:pPr>
+      <w:r>
+        <w:rPr>
+          <w:rFonts w:ascii="Bookman Old Style" w:hAnsi="Bookman Old Style"/>
+        </w:rPr>
+        <w:br w:type="page"/>
+      </w:r>
+    </w:p>
+    <w:p>
+      <w:pPr>
+        <w:pStyle w:val="Heading1"/>
+      </w:pPr>
+      <w:r>
+        <w:lastRenderedPageBreak/>
+        <w:t xml:space="preserve">Day 20 </w:t>
+      </w:r>
+      <w:r>
+        <w:rPr>
+          <w:rFonts w:ascii="Times New Roman" w:hAnsi="Times New Roman" w:cs="Times New Roman"/>
+        </w:rPr>
+        <w:t>-</w:t>
+      </w:r>
+      <w:r>
+        <w:t xml:space="preserve"> 15</w:t>
+      </w:r>
+      <w:r>
+        <w:rPr>
+          <w:vertAlign w:val="superscript"/>
+        </w:rPr>
+        <w:t>th</w:t>
+      </w:r>
+      <w:r>
+        <w:t xml:space="preserve"> September 2016</w:t>
+      </w:r>
+    </w:p>
+    <w:p>
+      <w:pPr>
+        <w:rPr>
+          <w:rFonts w:ascii="Bookman Old Style" w:hAnsi="Bookman Old Style"/>
+        </w:rPr>
+      </w:pPr>
+    </w:p>
+    <w:p>
+      <w:pPr>
+        <w:rPr>
+          <w:rFonts w:ascii="Bookman Old Style" w:hAnsi="Bookman Old Style"/>
+        </w:rPr>
+      </w:pPr>
+      <w:r>
+        <w:rPr>
+          <w:rFonts w:ascii="Bookman Old Style" w:hAnsi="Bookman Old Style"/>
+        </w:rPr>
+        <w:t>On the 15</w:t>
+      </w:r>
+      <w:r>
+        <w:rPr>
+          <w:rFonts w:ascii="Bookman Old Style" w:hAnsi="Bookman Old Style"/>
+          <w:vertAlign w:val="superscript"/>
+        </w:rPr>
+        <w:t>th</w:t>
+      </w:r>
+      <w:r>
+        <w:rPr>
+          <w:rFonts w:ascii="Bookman Old Style" w:hAnsi="Bookman Old Style"/>
+        </w:rPr>
+        <w:t xml:space="preserve"> of September I changed the design a bit and made the Craft compiler its own DLL rather than an executable file. I had to do this due to problems linking other DLL files with the compiler. Since the compiler its self is now a DLL file I have an executable file interfacing with it. </w:t>
+      </w:r>
+    </w:p>
+    <w:p>
+      <w:pPr>
+        <w:rPr>
+          <w:rFonts w:ascii="Bookman Old Style" w:hAnsi="Bookman Old Style"/>
+        </w:rPr>
+      </w:pPr>
+    </w:p>
+    <w:p>
+      <w:pPr>
+        <w:rPr>
+          <w:rFonts w:ascii="Bookman Old Style" w:hAnsi="Bookman Old Style"/>
+        </w:rPr>
+      </w:pPr>
+      <w:r>
+        <w:rPr>
+          <w:rFonts w:ascii="Bookman Old Style" w:hAnsi="Bookman Old Style"/>
+        </w:rPr>
+        <w:t>Obviously these DLL files could be Linux equivalents in the future but for now it will work with Windows only.</w:t>
+      </w:r>
+    </w:p>
+    <w:p>
+      <w:pPr>
+        <w:rPr>
+          <w:rFonts w:ascii="Bookman Old Style" w:hAnsi="Bookman Old Style"/>
+        </w:rPr>
+      </w:pPr>
+      <w:r>
+        <w:rPr>
+          <w:rFonts w:ascii="Bookman Old Style" w:hAnsi="Bookman Old Style"/>
+        </w:rPr>
+        <w:t>I also was implementing expressions in the newly created code generator called “8086CodeGen” its target code is for the 8086 processor. These expressions did not work as I did not implement the order of operations the parser.</w:t>
+      </w:r>
+    </w:p>
+    <w:p>
+      <w:pPr>
+        <w:rPr>
+          <w:rFonts w:ascii="Bookman Old Style" w:hAnsi="Bookman Old Style"/>
+        </w:rPr>
+      </w:pPr>
+      <w:r>
+        <w:rPr>
+          <w:rFonts w:ascii="Bookman Old Style" w:hAnsi="Bookman Old Style"/>
+        </w:rPr>
+        <w:br w:type="page"/>
+      </w:r>
+    </w:p>
+    <w:p>
+      <w:pPr>
+        <w:pStyle w:val="Heading1"/>
+      </w:pPr>
+      <w:r>
+        <w:lastRenderedPageBreak/>
+        <w:t xml:space="preserve">Day 21 </w:t>
+      </w:r>
+      <w:r>
+        <w:rPr>
+          <w:rFonts w:ascii="Times New Roman" w:hAnsi="Times New Roman" w:cs="Times New Roman"/>
+        </w:rPr>
+        <w:t>-</w:t>
+      </w:r>
+      <w:r>
+        <w:t xml:space="preserve"> 16</w:t>
+      </w:r>
+      <w:r>
+        <w:rPr>
+          <w:vertAlign w:val="superscript"/>
+        </w:rPr>
+        <w:t>th</w:t>
+      </w:r>
+      <w:r>
+        <w:t xml:space="preserve"> September 2016</w:t>
+      </w:r>
+    </w:p>
+    <w:p>
+      <w:pPr>
+        <w:rPr>
+          <w:rFonts w:ascii="Bookman Old Style" w:hAnsi="Bookman Old Style"/>
+        </w:rPr>
+      </w:pPr>
+    </w:p>
+    <w:p>
+      <w:pPr>
+        <w:rPr>
+          <w:rFonts w:ascii="Bookman Old Style" w:hAnsi="Bookman Old Style"/>
+        </w:rPr>
+      </w:pPr>
+      <w:r>
+        <w:rPr>
+          <w:rFonts w:ascii="Bookman Old Style" w:hAnsi="Bookman Old Style"/>
+        </w:rPr>
+        <w:t>On the 16</w:t>
+      </w:r>
+      <w:r>
+        <w:rPr>
+          <w:rFonts w:ascii="Bookman Old Style" w:hAnsi="Bookman Old Style"/>
+          <w:vertAlign w:val="superscript"/>
+        </w:rPr>
+        <w:t>th</w:t>
+      </w:r>
+      <w:r>
+        <w:rPr>
+          <w:rFonts w:ascii="Bookman Old Style" w:hAnsi="Bookman Old Style"/>
+        </w:rPr>
+        <w:t xml:space="preserve"> of September I made the parser prioritise multiplication and division before other forms of mathematics, this is known as the order of operations.  Before this was implemented problems were present in the code generator when generating expressions, as no order of operations was acknowledged this lead to different results than you would get from a calculator.</w:t>
+      </w:r>
+    </w:p>
+    <w:p>
+      <w:pPr>
+        <w:rPr>
+          <w:rFonts w:ascii="Bookman Old Style" w:hAnsi="Bookman Old Style"/>
+        </w:rPr>
+      </w:pPr>
+      <w:r>
+        <w:rPr>
+          <w:rFonts w:ascii="Bookman Old Style" w:hAnsi="Bookman Old Style"/>
+        </w:rPr>
+        <w:br w:type="page"/>
+      </w:r>
+    </w:p>
+    <w:p>
+      <w:pPr>
+        <w:pStyle w:val="Heading1"/>
+      </w:pPr>
+      <w:r>
+        <w:lastRenderedPageBreak/>
+        <w:t xml:space="preserve">Day 22 </w:t>
+      </w:r>
+      <w:r>
+        <w:rPr>
+          <w:rFonts w:ascii="Times New Roman" w:hAnsi="Times New Roman" w:cs="Times New Roman"/>
+        </w:rPr>
+        <w:t>-</w:t>
+      </w:r>
+      <w:r>
+        <w:t xml:space="preserve"> 17</w:t>
+      </w:r>
+      <w:r>
+        <w:rPr>
+          <w:vertAlign w:val="superscript"/>
+        </w:rPr>
+        <w:t>th</w:t>
+      </w:r>
+      <w:r>
+        <w:t xml:space="preserve"> September 2016</w:t>
+      </w:r>
+    </w:p>
+    <w:p>
+      <w:pPr>
+        <w:rPr>
+          <w:rFonts w:ascii="Bookman Old Style" w:hAnsi="Bookman Old Style"/>
+        </w:rPr>
+      </w:pPr>
+    </w:p>
+    <w:p>
+      <w:pPr>
+        <w:rPr>
+          <w:rFonts w:ascii="Bookman Old Style" w:hAnsi="Bookman Old Style"/>
+        </w:rPr>
+      </w:pPr>
+      <w:r>
+        <w:rPr>
+          <w:rFonts w:ascii="Bookman Old Style" w:hAnsi="Bookman Old Style"/>
+        </w:rPr>
+        <w:t>On the 17</w:t>
+      </w:r>
+      <w:r>
+        <w:rPr>
+          <w:rFonts w:ascii="Bookman Old Style" w:hAnsi="Bookman Old Style"/>
+          <w:vertAlign w:val="superscript"/>
+        </w:rPr>
+        <w:t>th</w:t>
+      </w:r>
+      <w:r>
+        <w:rPr>
+          <w:rFonts w:ascii="Bookman Old Style" w:hAnsi="Bookman Old Style"/>
+        </w:rPr>
+        <w:t xml:space="preserve"> of September I was writing assembly language in an 8086 emulator to try and find the best code design for functions, this was proven difficult as a lot of variables come into play. For example, a function may have many variables but they may get assigned to either scope variables, argument variables or global variables. The way to access each one of these is completely different from each other. I did not work out the best way to do this on the 17</w:t>
+      </w:r>
+      <w:r>
+        <w:rPr>
+          <w:rFonts w:ascii="Bookman Old Style" w:hAnsi="Bookman Old Style"/>
+          <w:vertAlign w:val="superscript"/>
+        </w:rPr>
+        <w:t>th</w:t>
+      </w:r>
+      <w:r>
+        <w:rPr>
+          <w:rFonts w:ascii="Bookman Old Style" w:hAnsi="Bookman Old Style"/>
+        </w:rPr>
+        <w:t xml:space="preserve"> as it passed midnight.</w:t>
+      </w:r>
+    </w:p>
+    <w:p>
+      <w:pPr>
+        <w:rPr>
+          <w:rFonts w:ascii="Bookman Old Style" w:hAnsi="Bookman Old Style"/>
+        </w:rPr>
+      </w:pPr>
+      <w:r>
+        <w:rPr>
+          <w:rFonts w:ascii="Bookman Old Style" w:hAnsi="Bookman Old Style"/>
+        </w:rPr>
+        <w:br w:type="page"/>
+      </w:r>
+    </w:p>
+    <w:p>
+      <w:pPr>
+        <w:pStyle w:val="Heading1"/>
+      </w:pPr>
+      <w:r>
+        <w:lastRenderedPageBreak/>
+        <w:t xml:space="preserve">Day 23 </w:t>
+      </w:r>
+      <w:r>
+        <w:rPr>
+          <w:rFonts w:ascii="Times New Roman" w:hAnsi="Times New Roman" w:cs="Times New Roman"/>
+        </w:rPr>
+        <w:t>-</w:t>
+      </w:r>
+      <w:r>
+        <w:t xml:space="preserve"> 18</w:t>
+      </w:r>
+      <w:r>
+        <w:rPr>
+          <w:vertAlign w:val="superscript"/>
+        </w:rPr>
+        <w:t>th</w:t>
+      </w:r>
+      <w:r>
+        <w:t xml:space="preserve"> September 2016</w:t>
+      </w:r>
+    </w:p>
+    <w:p>
+      <w:pPr>
+        <w:rPr>
+          <w:rFonts w:ascii="Bookman Old Style" w:hAnsi="Bookman Old Style"/>
+        </w:rPr>
+      </w:pPr>
+    </w:p>
+    <w:p>
+      <w:pPr>
+        <w:rPr>
+          <w:rFonts w:ascii="Bookman Old Style" w:hAnsi="Bookman Old Style"/>
+        </w:rPr>
+      </w:pPr>
+      <w:r>
+        <w:rPr>
+          <w:rFonts w:ascii="Bookman Old Style" w:hAnsi="Bookman Old Style"/>
+        </w:rPr>
+        <w:t xml:space="preserve">Today </w:t>
+      </w:r>
+      <w:r>
+        <w:rPr>
+          <w:rFonts w:ascii="Bookman Old Style" w:hAnsi="Bookman Old Style"/>
+        </w:rPr>
+        <w:t xml:space="preserve">early in the morning </w:t>
+      </w:r>
+      <w:r>
+        <w:rPr>
+          <w:rFonts w:ascii="Bookman Old Style" w:hAnsi="Bookman Old Style"/>
+        </w:rPr>
+        <w:t>continuing from last night,</w:t>
+      </w:r>
+      <w:r>
+        <w:rPr>
+          <w:rFonts w:ascii="Bookman Old Style" w:hAnsi="Bookman Old Style"/>
+        </w:rPr>
+        <w:t xml:space="preserve"> I managed to successfully handle expressions, assignments and functions</w:t>
+      </w:r>
+      <w:r>
+        <w:rPr>
+          <w:rFonts w:ascii="Bookman Old Style" w:hAnsi="Bookman Old Style"/>
+        </w:rPr>
+        <w:t xml:space="preserve"> in the 8086 code generator</w:t>
+      </w:r>
+      <w:r>
+        <w:rPr>
+          <w:rFonts w:ascii="Bookman Old Style" w:hAnsi="Bookman Old Style"/>
+        </w:rPr>
+        <w:t xml:space="preserve">. I spent a long time compiling code in other compilers and reading the assembly output to try and understand it. The “8cc” compiler assisted me as well as an online </w:t>
+      </w:r>
+      <w:r>
+        <w:rPr>
+          <w:rFonts w:ascii="Bookman Old Style" w:hAnsi="Bookman Old Style"/>
+        </w:rPr>
+        <w:t>C, C++ compiler that pacifically shows you assembly output.</w:t>
+      </w:r>
+    </w:p>
+    <w:p>
+      <w:pPr>
+        <w:rPr>
+          <w:rFonts w:ascii="Bookman Old Style" w:hAnsi="Bookman Old Style"/>
+        </w:rPr>
+      </w:pPr>
+      <w:r>
+        <w:rPr>
+          <w:rFonts w:ascii="Bookman Old Style" w:hAnsi="Bookman Old Style"/>
+        </w:rPr>
+        <w:t>Eventually after studying these compilers I managed to implement a design of my own, although things are done a bit differently which I am not yet sure if it will be a problem in the future.</w:t>
+      </w:r>
+    </w:p>
+    <w:p>
+      <w:pPr>
+        <w:rPr>
+          <w:rFonts w:ascii="Bookman Old Style" w:hAnsi="Bookman Old Style"/>
+        </w:rPr>
+      </w:pPr>
+      <w:r>
+        <w:rPr>
+          <w:rFonts w:ascii="Bookman Old Style" w:hAnsi="Bookman Old Style"/>
+        </w:rPr>
+        <w:t xml:space="preserve">Should I want to access an argument variable of my own function I access these variables in </w:t>
+      </w:r>
+      <w:r>
+        <w:rPr>
+          <w:rFonts w:ascii="Bookman Old Style" w:hAnsi="Bookman Old Style"/>
+        </w:rPr>
+        <w:t xml:space="preserve">16 bit </w:t>
+      </w:r>
+      <w:r>
+        <w:rPr>
+          <w:rFonts w:ascii="Bookman Old Style" w:hAnsi="Bookman Old Style"/>
+        </w:rPr>
+        <w:t>words relative to the base pointer. The offset is “+4” for argument one, “+6” for argument two and so on.</w:t>
+      </w:r>
+    </w:p>
+    <w:p>
+      <w:pPr>
+        <w:rPr>
+          <w:rFonts w:ascii="Bookman Old Style" w:hAnsi="Bookman Old Style"/>
+        </w:rPr>
+      </w:pPr>
+      <w:r>
+        <w:rPr>
+          <w:rFonts w:ascii="Bookman Old Style" w:hAnsi="Bookman Old Style"/>
+        </w:rPr>
+        <w:t>Should I wish to access a scope variable it’s the opposite way, I minus the base pointer starting at offset “-2”. So for example scope variable “a” our first variable would be located at “bp-2” and our second variable “b” would be at “bp-4”.</w:t>
+      </w:r>
+    </w:p>
+    <w:p>
+      <w:pPr>
+        <w:rPr>
+          <w:rFonts w:ascii="Bookman Old Style" w:hAnsi="Bookman Old Style"/>
+        </w:rPr>
+      </w:pPr>
+      <w:r>
+        <w:rPr>
+          <w:rFonts w:ascii="Bookman Old Style" w:hAnsi="Bookman Old Style"/>
+        </w:rPr>
+        <w:t>Global variable access is currently not permitted inside a scope. Functionality for this will be added shortly.</w:t>
+      </w:r>
+    </w:p>
+    <w:p>
+      <w:pPr>
+        <w:rPr>
+          <w:rFonts w:ascii="Bookman Old Style" w:hAnsi="Bookman Old Style"/>
+        </w:rPr>
+      </w:pPr>
+      <w:r>
+        <w:rPr>
+          <w:rFonts w:ascii="Bookman Old Style" w:hAnsi="Bookman Old Style"/>
+        </w:rPr>
+        <w:t xml:space="preserve">Here is example code as well as assembly offset of </w:t>
+      </w:r>
+      <w:r>
+        <w:rPr>
+          <w:rFonts w:ascii="Bookman Old Style" w:hAnsi="Bookman Old Style"/>
+        </w:rPr>
+        <w:t>early this morning’s</w:t>
+      </w:r>
+      <w:r>
+        <w:rPr>
+          <w:rFonts w:ascii="Bookman Old Style" w:hAnsi="Bookman Old Style"/>
+        </w:rPr>
+        <w:t xml:space="preserve"> accomplishment</w:t>
+      </w:r>
+    </w:p>
+    <w:p>
+      <w:pPr>
+        <w:spacing w:after="0" w:line="240" w:lineRule="auto"/>
+        <w:rPr>
+          <w:rFonts w:ascii="Times New Roman" w:eastAsia="Times New Roman" w:hAnsi="Times New Roman" w:cs="Times New Roman"/>
+          <w:sz w:val="24"/>
+          <w:szCs w:val="24"/>
+          <w:lang w:eastAsia="en-GB"/>
+        </w:rPr>
+      </w:pPr>
+      <w:r>
+        <w:rPr>
+          <w:rFonts w:ascii="Courier New" w:eastAsia="Times New Roman" w:hAnsi="Courier New" w:cs="Courier New"/>
+          <w:sz w:val="20"/>
+          <w:szCs w:val="20"/>
+          <w:lang w:eastAsia="en-GB"/>
+        </w:rPr>
+        <w:t>uint8 main(uint8 a, uint8 test)</w:t>
+      </w:r>
+    </w:p>
+    <w:p>
+      <w:pPr>
+        <w:spacing w:after="0" w:line="240" w:lineRule="auto"/>
+        <w:rPr>
+          <w:rFonts w:ascii="Times New Roman" w:eastAsia="Times New Roman" w:hAnsi="Times New Roman" w:cs="Times New Roman"/>
+          <w:sz w:val="24"/>
+          <w:szCs w:val="24"/>
+          <w:lang w:eastAsia="en-GB"/>
+        </w:rPr>
+      </w:pPr>
+      <w:r>
+        <w:rPr>
+          <w:rFonts w:ascii="Courier New" w:eastAsia="Times New Roman" w:hAnsi="Courier New" w:cs="Courier New"/>
+          <w:sz w:val="20"/>
+          <w:szCs w:val="20"/>
+          <w:lang w:eastAsia="en-GB"/>
+        </w:rPr>
+        <w:t>{</w:t>
+      </w:r>
+    </w:p>
+    <w:p>
+      <w:pPr>
+        <w:spacing w:after="0" w:line="240" w:lineRule="auto"/>
+        <w:rPr>
+          <w:rFonts w:ascii="Times New Roman" w:eastAsia="Times New Roman" w:hAnsi="Times New Roman" w:cs="Times New Roman"/>
+          <w:sz w:val="24"/>
+          <w:szCs w:val="24"/>
+          <w:lang w:eastAsia="en-GB"/>
+        </w:rPr>
+      </w:pPr>
+      <w:r>
+        <w:rPr>
+          <w:rFonts w:ascii="Courier New" w:eastAsia="Times New Roman" w:hAnsi="Courier New" w:cs="Courier New"/>
+          <w:sz w:val="20"/>
+          <w:szCs w:val="20"/>
+          <w:lang w:eastAsia="en-GB"/>
+        </w:rPr>
+        <w:t>  uint8 b;</w:t>
+      </w:r>
+    </w:p>
+    <w:p>
+      <w:pPr>
+        <w:spacing w:after="0" w:line="240" w:lineRule="auto"/>
+        <w:rPr>
+          <w:rFonts w:ascii="Times New Roman" w:eastAsia="Times New Roman" w:hAnsi="Times New Roman" w:cs="Times New Roman"/>
+          <w:sz w:val="24"/>
+          <w:szCs w:val="24"/>
+          <w:lang w:eastAsia="en-GB"/>
+        </w:rPr>
+      </w:pPr>
+      <w:r>
+        <w:rPr>
+          <w:rFonts w:ascii="Courier New" w:eastAsia="Times New Roman" w:hAnsi="Courier New" w:cs="Courier New"/>
+          <w:sz w:val="20"/>
+          <w:szCs w:val="20"/>
+          <w:lang w:eastAsia="en-GB"/>
+        </w:rPr>
+        <w:t>  b = 10;</w:t>
+      </w:r>
+    </w:p>
+    <w:p>
+      <w:pPr>
+        <w:spacing w:after="0" w:line="240" w:lineRule="auto"/>
+        <w:rPr>
+          <w:rFonts w:ascii="Times New Roman" w:eastAsia="Times New Roman" w:hAnsi="Times New Roman" w:cs="Times New Roman"/>
+          <w:sz w:val="24"/>
+          <w:szCs w:val="24"/>
+          <w:lang w:eastAsia="en-GB"/>
+        </w:rPr>
+      </w:pPr>
+      <w:r>
+        <w:rPr>
+          <w:rFonts w:ascii="Courier New" w:eastAsia="Times New Roman" w:hAnsi="Courier New" w:cs="Courier New"/>
+          <w:sz w:val="20"/>
+          <w:szCs w:val="20"/>
+          <w:lang w:eastAsia="en-GB"/>
+        </w:rPr>
+        <w:t>  </w:t>
+      </w:r>
+      <w:r>
+        <w:rPr>
+          <w:rFonts w:ascii="Times New Roman" w:eastAsia="Times New Roman" w:hAnsi="Times New Roman" w:cs="Times New Roman"/>
+          <w:sz w:val="24"/>
+          <w:szCs w:val="24"/>
+          <w:lang w:eastAsia="en-GB"/>
+        </w:rPr>
+        <w:t> </w:t>
+      </w:r>
+    </w:p>
+    <w:p>
+      <w:pPr>
+        <w:spacing w:after="0" w:line="240" w:lineRule="auto"/>
+        <w:rPr>
+          <w:rFonts w:ascii="Times New Roman" w:eastAsia="Times New Roman" w:hAnsi="Times New Roman" w:cs="Times New Roman"/>
+          <w:sz w:val="24"/>
+          <w:szCs w:val="24"/>
+          <w:lang w:eastAsia="en-GB"/>
+        </w:rPr>
+      </w:pPr>
+      <w:r>
+        <w:rPr>
+          <w:rFonts w:ascii="Courier New" w:eastAsia="Times New Roman" w:hAnsi="Courier New" w:cs="Courier New"/>
+          <w:sz w:val="20"/>
+          <w:szCs w:val="20"/>
+          <w:lang w:eastAsia="en-GB"/>
+        </w:rPr>
+        <w:t>  uint8 c;</w:t>
+      </w:r>
+    </w:p>
+    <w:p>
+      <w:pPr>
+        <w:spacing w:after="0" w:line="240" w:lineRule="auto"/>
+        <w:rPr>
+          <w:rFonts w:ascii="Times New Roman" w:eastAsia="Times New Roman" w:hAnsi="Times New Roman" w:cs="Times New Roman"/>
+          <w:sz w:val="24"/>
+          <w:szCs w:val="24"/>
+          <w:lang w:eastAsia="en-GB"/>
+        </w:rPr>
+      </w:pPr>
+      <w:r>
+        <w:rPr>
+          <w:rFonts w:ascii="Courier New" w:eastAsia="Times New Roman" w:hAnsi="Courier New" w:cs="Courier New"/>
+          <w:sz w:val="20"/>
+          <w:szCs w:val="20"/>
+          <w:lang w:eastAsia="en-GB"/>
+        </w:rPr>
+        <w:t>  b = (50 * b);</w:t>
+      </w:r>
+    </w:p>
+    <w:p>
+      <w:pPr>
+        <w:spacing w:after="0" w:line="240" w:lineRule="auto"/>
+        <w:rPr>
+          <w:rFonts w:ascii="Times New Roman" w:eastAsia="Times New Roman" w:hAnsi="Times New Roman" w:cs="Times New Roman"/>
+          <w:sz w:val="24"/>
+          <w:szCs w:val="24"/>
+          <w:lang w:eastAsia="en-GB"/>
+        </w:rPr>
+      </w:pPr>
+      <w:r>
+        <w:rPr>
+          <w:rFonts w:ascii="Courier New" w:eastAsia="Times New Roman" w:hAnsi="Courier New" w:cs="Courier New"/>
+          <w:sz w:val="20"/>
+          <w:szCs w:val="20"/>
+          <w:lang w:eastAsia="en-GB"/>
+        </w:rPr>
+        <w:t>  return</w:t>
+      </w:r>
+      <w:r>
+        <w:rPr>
+          <w:rFonts w:ascii="Times New Roman" w:eastAsia="Times New Roman" w:hAnsi="Times New Roman" w:cs="Times New Roman"/>
+          <w:sz w:val="24"/>
+          <w:szCs w:val="24"/>
+          <w:lang w:eastAsia="en-GB"/>
+        </w:rPr>
+        <w:t xml:space="preserve"> </w:t>
+      </w:r>
+      <w:r>
+        <w:rPr>
+          <w:rFonts w:ascii="Courier New" w:eastAsia="Times New Roman" w:hAnsi="Courier New" w:cs="Courier New"/>
+          <w:sz w:val="20"/>
+          <w:szCs w:val="20"/>
+          <w:lang w:eastAsia="en-GB"/>
+        </w:rPr>
+        <w:t>b;</w:t>
+      </w:r>
+    </w:p>
+    <w:p>
+      <w:pPr>
+        <w:spacing w:after="0" w:line="240" w:lineRule="auto"/>
+        <w:rPr>
+          <w:rFonts w:ascii="Times New Roman" w:eastAsia="Times New Roman" w:hAnsi="Times New Roman" w:cs="Times New Roman"/>
+          <w:sz w:val="24"/>
+          <w:szCs w:val="24"/>
+          <w:lang w:eastAsia="en-GB"/>
+        </w:rPr>
+      </w:pPr>
+      <w:r>
+        <w:rPr>
+          <w:rFonts w:ascii="Courier New" w:eastAsia="Times New Roman" w:hAnsi="Courier New" w:cs="Courier New"/>
+          <w:sz w:val="20"/>
+          <w:szCs w:val="20"/>
+          <w:lang w:eastAsia="en-GB"/>
+        </w:rPr>
+        <w:t>}</w:t>
+      </w:r>
+    </w:p>
+    <w:p>
+      <w:pPr>
+        <w:spacing w:after="0" w:line="240" w:lineRule="auto"/>
+        <w:rPr>
+          <w:rFonts w:ascii="Times New Roman" w:eastAsia="Times New Roman" w:hAnsi="Times New Roman" w:cs="Times New Roman"/>
+          <w:sz w:val="24"/>
+          <w:szCs w:val="24"/>
+          <w:lang w:eastAsia="en-GB"/>
+        </w:rPr>
+      </w:pPr>
+      <w:r>
+        <w:rPr>
+          <w:rFonts w:ascii="Times New Roman" w:eastAsia="Times New Roman" w:hAnsi="Times New Roman" w:cs="Times New Roman"/>
+          <w:sz w:val="24"/>
+          <w:szCs w:val="24"/>
+          <w:lang w:eastAsia="en-GB"/>
+        </w:rPr>
+        <w:t> </w:t>
+      </w:r>
+    </w:p>
+    <w:p>
+      <w:pPr>
+        <w:spacing w:after="0" w:line="240" w:lineRule="auto"/>
+        <w:rPr>
+          <w:rFonts w:ascii="Times New Roman" w:eastAsia="Times New Roman" w:hAnsi="Times New Roman" w:cs="Times New Roman"/>
+          <w:b/>
+          <w:lang w:eastAsia="en-GB"/>
+        </w:rPr>
+      </w:pPr>
+      <w:r>
+        <w:rPr>
+          <w:rFonts w:ascii="Bookman Old Style" w:eastAsia="Times New Roman" w:hAnsi="Bookman Old Style" w:cs="Times New Roman"/>
+          <w:b/>
+          <w:lang w:eastAsia="en-GB"/>
+        </w:rPr>
+        <w:t>Assembly output</w:t>
+      </w:r>
+      <w:r>
+        <w:rPr>
+          <w:rFonts w:ascii="Times New Roman" w:eastAsia="Times New Roman" w:hAnsi="Times New Roman" w:cs="Times New Roman"/>
+          <w:b/>
+          <w:lang w:eastAsia="en-GB"/>
+        </w:rPr>
+        <w:t> </w:t>
+      </w:r>
+    </w:p>
+    <w:p>
+      <w:pPr>
+        <w:spacing w:after="0" w:line="240" w:lineRule="auto"/>
+        <w:rPr>
+          <w:rFonts w:ascii="Times New Roman" w:eastAsia="Times New Roman" w:hAnsi="Times New Roman" w:cs="Times New Roman"/>
+          <w:lang w:eastAsia="en-GB"/>
+        </w:rPr>
+      </w:pPr>
+    </w:p>
+    <w:p>
+      <w:pPr>
+        <w:spacing w:after="0" w:line="240" w:lineRule="auto"/>
+        <w:rPr>
+          <w:rFonts w:ascii="Times New Roman" w:eastAsia="Times New Roman" w:hAnsi="Times New Roman" w:cs="Times New Roman"/>
+          <w:sz w:val="24"/>
+          <w:szCs w:val="24"/>
+          <w:lang w:eastAsia="en-GB"/>
+        </w:rPr>
+      </w:pPr>
+      <w:r>
+        <w:rPr>
+          <w:rFonts w:ascii="Courier New" w:eastAsia="Times New Roman" w:hAnsi="Courier New" w:cs="Courier New"/>
+          <w:sz w:val="20"/>
+          <w:szCs w:val="20"/>
+          <w:lang w:eastAsia="en-GB"/>
+        </w:rPr>
+        <w:t>_main:</w:t>
+      </w:r>
+    </w:p>
+    <w:p>
+      <w:pPr>
+        <w:spacing w:after="0" w:line="240" w:lineRule="auto"/>
+        <w:rPr>
+          <w:rFonts w:ascii="Times New Roman" w:eastAsia="Times New Roman" w:hAnsi="Times New Roman" w:cs="Times New Roman"/>
+          <w:sz w:val="24"/>
+          <w:szCs w:val="24"/>
+          <w:lang w:eastAsia="en-GB"/>
+        </w:rPr>
+      </w:pPr>
+      <w:r>
+        <w:rPr>
+          <w:rFonts w:ascii="Courier New" w:eastAsia="Times New Roman" w:hAnsi="Courier New" w:cs="Courier New"/>
+          <w:sz w:val="20"/>
+          <w:szCs w:val="20"/>
+          <w:lang w:eastAsia="en-GB"/>
+        </w:rPr>
+        <w:t>push bp</w:t>
+      </w:r>
+    </w:p>
+    <w:p>
+      <w:pPr>
+        <w:spacing w:after="0" w:line="240" w:lineRule="auto"/>
+        <w:rPr>
+          <w:rFonts w:ascii="Times New Roman" w:eastAsia="Times New Roman" w:hAnsi="Times New Roman" w:cs="Times New Roman"/>
+          <w:sz w:val="24"/>
+          <w:szCs w:val="24"/>
+          <w:lang w:eastAsia="en-GB"/>
+        </w:rPr>
+      </w:pPr>
+      <w:r>
+        <w:rPr>
+          <w:rFonts w:ascii="Courier New" w:eastAsia="Times New Roman" w:hAnsi="Courier New" w:cs="Courier New"/>
+          <w:sz w:val="20"/>
+          <w:szCs w:val="20"/>
+          <w:lang w:eastAsia="en-GB"/>
+        </w:rPr>
+        <w:t>mov bp, sp</w:t>
+      </w:r>
+    </w:p>
+    <w:p>
+      <w:pPr>
+        <w:spacing w:after="0" w:line="240" w:lineRule="auto"/>
+        <w:rPr>
+          <w:rFonts w:ascii="Times New Roman" w:eastAsia="Times New Roman" w:hAnsi="Times New Roman" w:cs="Times New Roman"/>
+          <w:sz w:val="24"/>
+          <w:szCs w:val="24"/>
+          <w:lang w:eastAsia="en-GB"/>
+        </w:rPr>
+      </w:pPr>
+      <w:r>
+        <w:rPr>
+          <w:rFonts w:ascii="Courier New" w:eastAsia="Times New Roman" w:hAnsi="Courier New" w:cs="Courier New"/>
+          <w:sz w:val="20"/>
+          <w:szCs w:val="20"/>
+          <w:lang w:eastAsia="en-GB"/>
+        </w:rPr>
+        <w:t>mov ax, 10</w:t>
+      </w:r>
+    </w:p>
+    <w:p>
+      <w:pPr>
+        <w:spacing w:after="0" w:line="240" w:lineRule="auto"/>
+        <w:rPr>
+          <w:rFonts w:ascii="Times New Roman" w:eastAsia="Times New Roman" w:hAnsi="Times New Roman" w:cs="Times New Roman"/>
+          <w:sz w:val="24"/>
+          <w:szCs w:val="24"/>
+          <w:lang w:eastAsia="en-GB"/>
+        </w:rPr>
+      </w:pPr>
+      <w:r>
+        <w:rPr>
+          <w:rFonts w:ascii="Courier New" w:eastAsia="Times New Roman" w:hAnsi="Courier New" w:cs="Courier New"/>
+          <w:sz w:val="20"/>
+          <w:szCs w:val="20"/>
+          <w:lang w:eastAsia="en-GB"/>
+        </w:rPr>
+        <w:t>mov [bp-2], ax</w:t>
+      </w:r>
+    </w:p>
+    <w:p>
+      <w:pPr>
+        <w:spacing w:after="0" w:line="240" w:lineRule="auto"/>
+        <w:rPr>
+          <w:rFonts w:ascii="Times New Roman" w:eastAsia="Times New Roman" w:hAnsi="Times New Roman" w:cs="Times New Roman"/>
+          <w:sz w:val="24"/>
+          <w:szCs w:val="24"/>
+          <w:lang w:eastAsia="en-GB"/>
+        </w:rPr>
+      </w:pPr>
+      <w:r>
+        <w:rPr>
+          <w:rFonts w:ascii="Courier New" w:eastAsia="Times New Roman" w:hAnsi="Courier New" w:cs="Courier New"/>
+          <w:sz w:val="20"/>
+          <w:szCs w:val="20"/>
+          <w:lang w:eastAsia="en-GB"/>
+        </w:rPr>
+        <w:t>mov ax, 50</w:t>
+      </w:r>
+    </w:p>
+    <w:p>
+      <w:pPr>
+        <w:spacing w:after="0" w:line="240" w:lineRule="auto"/>
+        <w:rPr>
+          <w:rFonts w:ascii="Times New Roman" w:eastAsia="Times New Roman" w:hAnsi="Times New Roman" w:cs="Times New Roman"/>
+          <w:sz w:val="24"/>
+          <w:szCs w:val="24"/>
+          <w:lang w:eastAsia="en-GB"/>
+        </w:rPr>
+      </w:pPr>
+      <w:r>
+        <w:rPr>
+          <w:rFonts w:ascii="Courier New" w:eastAsia="Times New Roman" w:hAnsi="Courier New" w:cs="Courier New"/>
+          <w:sz w:val="20"/>
+          <w:szCs w:val="20"/>
+          <w:lang w:eastAsia="en-GB"/>
+        </w:rPr>
+        <w:t>mov bx, [bp-2]</w:t>
+      </w:r>
+    </w:p>
+    <w:p>
+      <w:pPr>
+        <w:spacing w:after="0" w:line="240" w:lineRule="auto"/>
+        <w:rPr>
+          <w:rFonts w:ascii="Times New Roman" w:eastAsia="Times New Roman" w:hAnsi="Times New Roman" w:cs="Times New Roman"/>
+          <w:sz w:val="24"/>
+          <w:szCs w:val="24"/>
+          <w:lang w:eastAsia="en-GB"/>
+        </w:rPr>
+      </w:pPr>
+      <w:r>
+        <w:rPr>
+          <w:rFonts w:ascii="Courier New" w:eastAsia="Times New Roman" w:hAnsi="Courier New" w:cs="Courier New"/>
+          <w:sz w:val="20"/>
+          <w:szCs w:val="20"/>
+          <w:lang w:eastAsia="en-GB"/>
+        </w:rPr>
+        <w:t>mul bx</w:t>
+      </w:r>
+    </w:p>
+    <w:p>
+      <w:pPr>
+        <w:spacing w:after="0" w:line="240" w:lineRule="auto"/>
+        <w:rPr>
+          <w:rFonts w:ascii="Times New Roman" w:eastAsia="Times New Roman" w:hAnsi="Times New Roman" w:cs="Times New Roman"/>
+          <w:sz w:val="24"/>
+          <w:szCs w:val="24"/>
+          <w:lang w:eastAsia="en-GB"/>
+        </w:rPr>
+      </w:pPr>
+      <w:r>
+        <w:rPr>
+          <w:rFonts w:ascii="Courier New" w:eastAsia="Times New Roman" w:hAnsi="Courier New" w:cs="Courier New"/>
+          <w:sz w:val="20"/>
+          <w:szCs w:val="20"/>
+          <w:lang w:eastAsia="en-GB"/>
+        </w:rPr>
+        <w:t>mov [bp-2], ax</w:t>
+      </w:r>
+    </w:p>
+    <w:p>
+      <w:pPr>
+        <w:spacing w:after="0" w:line="240" w:lineRule="auto"/>
+        <w:rPr>
+          <w:rFonts w:ascii="Times New Roman" w:eastAsia="Times New Roman" w:hAnsi="Times New Roman" w:cs="Times New Roman"/>
+          <w:sz w:val="24"/>
+          <w:szCs w:val="24"/>
+          <w:lang w:eastAsia="en-GB"/>
+        </w:rPr>
+      </w:pPr>
+      <w:r>
+        <w:rPr>
+          <w:rFonts w:ascii="Courier New" w:eastAsia="Times New Roman" w:hAnsi="Courier New" w:cs="Courier New"/>
+          <w:sz w:val="20"/>
+          <w:szCs w:val="20"/>
+          <w:lang w:eastAsia="en-GB"/>
+        </w:rPr>
+        <w:t>mov ax, [bp-2]</w:t>
+      </w:r>
+    </w:p>
+    <w:p>
+      <w:pPr>
+        <w:spacing w:after="0" w:line="240" w:lineRule="auto"/>
+        <w:rPr>
+          <w:rFonts w:ascii="Times New Roman" w:eastAsia="Times New Roman" w:hAnsi="Times New Roman" w:cs="Times New Roman"/>
+          <w:sz w:val="24"/>
+          <w:szCs w:val="24"/>
+          <w:lang w:eastAsia="en-GB"/>
+        </w:rPr>
+      </w:pPr>
+      <w:r>
+        <w:rPr>
+          <w:rFonts w:ascii="Courier New" w:eastAsia="Times New Roman" w:hAnsi="Courier New" w:cs="Courier New"/>
+          <w:sz w:val="20"/>
+          <w:szCs w:val="20"/>
+          <w:lang w:eastAsia="en-GB"/>
+        </w:rPr>
+        <w:t>pop bp</w:t>
+      </w:r>
+    </w:p>
+    <w:p>
+      <w:pPr>
+        <w:spacing w:after="0" w:line="240" w:lineRule="auto"/>
+        <w:rPr>
+          <w:rFonts w:ascii="Times New Roman" w:eastAsia="Times New Roman" w:hAnsi="Times New Roman" w:cs="Times New Roman"/>
+          <w:sz w:val="24"/>
+          <w:szCs w:val="24"/>
+          <w:lang w:eastAsia="en-GB"/>
+        </w:rPr>
+      </w:pPr>
+      <w:r>
+        <w:rPr>
+          <w:rFonts w:ascii="Courier New" w:eastAsia="Times New Roman" w:hAnsi="Courier New" w:cs="Courier New"/>
+          <w:sz w:val="20"/>
+          <w:szCs w:val="20"/>
+          <w:lang w:eastAsia="en-GB"/>
+        </w:rPr>
+        <w:t>ret</w:t>
+      </w:r>
+    </w:p>
+    <w:p>
+      <w:pPr>
+        <w:rPr>
+          <w:rFonts w:ascii="Bookman Old Style" w:hAnsi="Bookman Old Style"/>
+        </w:rPr>
+      </w:pPr>
+    </w:p>
+    <w:p>
+      <w:pPr>
+        <w:rPr>
+          <w:rFonts w:ascii="Bookman Old Style" w:hAnsi="Bookman Old Style"/>
+        </w:rPr>
+      </w:pPr>
+      <w:r>
+        <w:rPr>
+          <w:rFonts w:ascii="Bookman Old Style" w:hAnsi="Bookman Old Style"/>
+        </w:rPr>
+        <w:lastRenderedPageBreak/>
+        <w:t>In other news while writing code for the code generator I wrote code that could turn a positive to a minus and I forgot that this was legal in most programming languages, Take the expression</w:t>
+      </w:r>
+    </w:p>
+    <w:p>
+      <w:pPr>
+        <w:spacing w:after="0" w:line="240" w:lineRule="auto"/>
+        <w:rPr>
+          <w:rFonts w:ascii="Courier New" w:eastAsia="Times New Roman" w:hAnsi="Courier New" w:cs="Courier New"/>
+          <w:sz w:val="20"/>
+          <w:szCs w:val="20"/>
+          <w:lang w:eastAsia="en-GB"/>
+        </w:rPr>
+      </w:pPr>
+      <w:r>
+        <w:rPr>
+          <w:rFonts w:ascii="Courier New" w:eastAsia="Times New Roman" w:hAnsi="Courier New" w:cs="Courier New"/>
+          <w:sz w:val="20"/>
+          <w:szCs w:val="20"/>
+          <w:lang w:eastAsia="en-GB"/>
+        </w:rPr>
+        <w:t>-(50 + 10)</w:t>
+      </w:r>
+    </w:p>
+    <w:p>
+      <w:pPr>
+        <w:spacing w:after="0" w:line="240" w:lineRule="auto"/>
+        <w:rPr>
+          <w:rFonts w:ascii="Times New Roman" w:eastAsia="Times New Roman" w:hAnsi="Times New Roman" w:cs="Times New Roman"/>
+          <w:sz w:val="24"/>
+          <w:szCs w:val="24"/>
+          <w:lang w:eastAsia="en-GB"/>
+        </w:rPr>
+      </w:pPr>
+    </w:p>
+    <w:p>
+      <w:pPr>
+        <w:rPr>
+          <w:rFonts w:ascii="Bookman Old Style" w:hAnsi="Bookman Old Style"/>
+        </w:rPr>
+      </w:pPr>
+      <w:r>
+        <w:rPr>
+          <w:rFonts w:ascii="Bookman Old Style" w:hAnsi="Bookman Old Style"/>
+        </w:rPr>
+        <w:t>The result of that expression should be “-60” the parser currently requires that all operators have a left and right operand, I will need to tweak this design as I would have had to anyway due to the Boolean operator “!” used to turn a false to a true or a true to a false. I will attempt to implement this in the parser and code generator around the same time I implement the Boolean operator “!”</w:t>
+      </w:r>
+    </w:p>
+    <w:p>
+      <w:pPr>
+        <w:pStyle w:val="Heading1"/>
+      </w:pPr>
+      <w:r>
+        <w:rPr>
+          <w:rFonts w:ascii="Bookman Old Style" w:hAnsi="Bookman Old Style"/>
+        </w:rPr>
+        <w:br w:type="page"/>
+      </w:r>
+      <w:r>
+        <w:lastRenderedPageBreak/>
+        <w:t xml:space="preserve">Day 24 </w:t>
+      </w:r>
+      <w:r>
+        <w:rPr>
+          <w:rFonts w:ascii="Times New Roman" w:hAnsi="Times New Roman" w:cs="Times New Roman"/>
+        </w:rPr>
+        <w:t>-</w:t>
+      </w:r>
+      <w:r>
+        <w:t xml:space="preserve"> </w:t>
+      </w:r>
+      <w:r>
+        <w:t>19</w:t>
+      </w:r>
+      <w:r>
+        <w:rPr>
+          <w:vertAlign w:val="superscript"/>
+        </w:rPr>
+        <w:t>th</w:t>
+      </w:r>
+      <w:r>
+        <w:t xml:space="preserve"> September 2016</w:t>
+      </w:r>
+    </w:p>
+    <w:p>
+      <w:pPr>
+        <w:rPr>
+          <w:rFonts w:ascii="Bookman Old Style" w:hAnsi="Bookman Old Style"/>
+        </w:rPr>
+      </w:pPr>
+    </w:p>
+    <w:p>
+      <w:pPr>
+        <w:rPr>
+          <w:rFonts w:ascii="Bookman Old Style" w:hAnsi="Bookman Old Style"/>
+        </w:rPr>
+      </w:pPr>
+      <w:r>
+        <w:rPr>
+          <w:rFonts w:ascii="Bookman Old Style" w:hAnsi="Bookman Old Style"/>
+        </w:rPr>
+        <w:t>I do not remember exactly what I done on the 19</w:t>
+      </w:r>
+      <w:r>
+        <w:rPr>
+          <w:rFonts w:ascii="Bookman Old Style" w:hAnsi="Bookman Old Style"/>
+          <w:vertAlign w:val="superscript"/>
+        </w:rPr>
+        <w:t>th</w:t>
+      </w:r>
+      <w:r>
+        <w:rPr>
+          <w:rFonts w:ascii="Bookman Old Style" w:hAnsi="Bookman Old Style"/>
+        </w:rPr>
+        <w:t xml:space="preserve"> of September but I know it was either the 19</w:t>
+      </w:r>
+      <w:r>
+        <w:rPr>
+          <w:rFonts w:ascii="Bookman Old Style" w:hAnsi="Bookman Old Style"/>
+          <w:vertAlign w:val="superscript"/>
+        </w:rPr>
+        <w:t>th</w:t>
+      </w:r>
+      <w:r>
+        <w:rPr>
+          <w:rFonts w:ascii="Bookman Old Style" w:hAnsi="Bookman Old Style"/>
+        </w:rPr>
+        <w:t xml:space="preserve"> or 20</w:t>
+      </w:r>
+      <w:r>
+        <w:rPr>
+          <w:rFonts w:ascii="Bookman Old Style" w:hAnsi="Bookman Old Style"/>
+          <w:vertAlign w:val="superscript"/>
+        </w:rPr>
+        <w:t>th</w:t>
+      </w:r>
+      <w:r>
+        <w:rPr>
+          <w:rFonts w:ascii="Bookman Old Style" w:hAnsi="Bookman Old Style"/>
+        </w:rPr>
+        <w:t xml:space="preserve"> that I successfully implemented function calls</w:t>
+      </w:r>
+      <w:r>
+        <w:rPr>
+          <w:rFonts w:ascii="Bookman Old Style" w:hAnsi="Bookman Old Style"/>
+        </w:rPr>
+        <w:t>.</w:t>
+      </w:r>
+      <w:bookmarkStart w:id="0" w:name="_GoBack"/>
+      <w:bookmarkEnd w:id="0"/>
+      <w:r>
+        <w:rPr>
+          <w:rFonts w:ascii="Bookman Old Style" w:hAnsi="Bookman Old Style"/>
+        </w:rPr>
+        <w:t xml:space="preserve"> </w:t>
+      </w:r>
+    </w:p>
+    <w:p>
+      <w:pPr>
+        <w:rPr>
+          <w:rFonts w:ascii="Bookman Old Style" w:hAnsi="Bookman Old Style"/>
+        </w:rPr>
+      </w:pPr>
+      <w:r>
+        <w:rPr>
+          <w:rFonts w:ascii="Bookman Old Style" w:hAnsi="Bookman Old Style"/>
+        </w:rPr>
+        <w:t xml:space="preserve">I have decided that I am going to write diary entries as soon as possible for now on, to prevent forgetting important information. </w:t>
+      </w:r>
+    </w:p>
+    <w:p>
+      <w:pPr>
+        <w:rPr>
+          <w:rFonts w:ascii="Bookman Old Style" w:hAnsi="Bookman Old Style"/>
+        </w:rPr>
+      </w:pPr>
+      <w:r>
+        <w:rPr>
+          <w:rFonts w:ascii="Bookman Old Style" w:hAnsi="Bookman Old Style"/>
+        </w:rPr>
+        <w:br w:type="page"/>
+      </w:r>
+    </w:p>
+    <w:p>
+      <w:pPr>
+        <w:rPr>
+          <w:rFonts w:ascii="Bookman Old Style" w:hAnsi="Bookman Old Style"/>
+        </w:rPr>
+      </w:pPr>
+    </w:p>
+    <w:p>
+      <w:pPr>
+        <w:pStyle w:val="Heading1"/>
+      </w:pPr>
+      <w:r>
+        <w:t>Day 2</w:t>
+      </w:r>
+      <w:r>
+        <w:t>5</w:t>
+      </w:r>
+      <w:r>
+        <w:t xml:space="preserve"> </w:t>
+      </w:r>
+      <w:r>
+        <w:rPr>
+          <w:rFonts w:ascii="Times New Roman" w:hAnsi="Times New Roman" w:cs="Times New Roman"/>
+        </w:rPr>
+        <w:t>-</w:t>
+      </w:r>
+      <w:r>
+        <w:t xml:space="preserve"> </w:t>
+      </w:r>
+      <w:r>
+        <w:t>20</w:t>
+      </w:r>
+      <w:r>
+        <w:rPr>
+          <w:vertAlign w:val="superscript"/>
+        </w:rPr>
+        <w:t>th</w:t>
+      </w:r>
+      <w:r>
+        <w:t xml:space="preserve"> September 2016</w:t>
+      </w:r>
+    </w:p>
+    <w:p>
+      <w:pPr>
+        <w:rPr>
+          <w:rFonts w:ascii="Bookman Old Style" w:hAnsi="Bookman Old Style"/>
+        </w:rPr>
+      </w:pPr>
+    </w:p>
+    <w:p>
+      <w:pPr>
+        <w:rPr>
+          <w:rFonts w:ascii="Bookman Old Style" w:hAnsi="Bookman Old Style"/>
+        </w:rPr>
+      </w:pPr>
+      <w:r>
+        <w:rPr>
+          <w:rFonts w:ascii="Bookman Old Style" w:hAnsi="Bookman Old Style"/>
+        </w:rPr>
+        <w:t xml:space="preserve">On the </w:t>
+      </w:r>
+      <w:r>
+        <w:rPr>
+          <w:rFonts w:ascii="Bookman Old Style" w:hAnsi="Bookman Old Style"/>
+        </w:rPr>
+        <w:t>19</w:t>
+      </w:r>
+      <w:r>
+        <w:rPr>
+          <w:rFonts w:ascii="Bookman Old Style" w:hAnsi="Bookman Old Style"/>
+          <w:vertAlign w:val="superscript"/>
+        </w:rPr>
+        <w:t>th</w:t>
+      </w:r>
+      <w:r>
+        <w:rPr>
+          <w:rFonts w:ascii="Bookman Old Style" w:hAnsi="Bookman Old Style"/>
+        </w:rPr>
+        <w:t xml:space="preserve"> or 20</w:t>
+      </w:r>
+      <w:r>
+        <w:rPr>
+          <w:rFonts w:ascii="Bookman Old Style" w:hAnsi="Bookman Old Style"/>
+          <w:vertAlign w:val="superscript"/>
+        </w:rPr>
+        <w:t>th</w:t>
+      </w:r>
+      <w:r>
+        <w:rPr>
+          <w:rFonts w:ascii="Bookman Old Style" w:hAnsi="Bookman Old Style"/>
+        </w:rPr>
+        <w:t xml:space="preserve"> </w:t>
+      </w:r>
+      <w:r>
+        <w:rPr>
+          <w:rFonts w:ascii="Bookman Old Style" w:hAnsi="Bookman Old Style"/>
+        </w:rPr>
+        <w:t>of September 2016 I successfully implemented function calls in the code generator. Any function arguments are pushed to the stack before the function is called.</w:t>
+      </w:r>
+    </w:p>
+    <w:p>
+      <w:pPr>
+        <w:rPr>
+          <w:rFonts w:ascii="Bookman Old Style" w:hAnsi="Bookman Old Style"/>
+        </w:rPr>
+      </w:pPr>
+      <w:r>
+        <w:rPr>
+          <w:rFonts w:ascii="Bookman Old Style" w:hAnsi="Bookman Old Style"/>
+        </w:rPr>
+        <w:t>I also started working on making pointers and accessing memory with these pointers. I did not manage to finish this on the 20</w:t>
+      </w:r>
+      <w:r>
+        <w:rPr>
+          <w:rFonts w:ascii="Bookman Old Style" w:hAnsi="Bookman Old Style"/>
+          <w:vertAlign w:val="superscript"/>
+        </w:rPr>
+        <w:t>th</w:t>
+      </w:r>
+      <w:r>
+        <w:rPr>
+          <w:rFonts w:ascii="Bookman Old Style" w:hAnsi="Bookman Old Style"/>
+        </w:rPr>
+        <w:t xml:space="preserve"> as it passed midnight.</w:t>
+      </w:r>
+    </w:p>
+    <w:p>
+      <w:pPr>
+        <w:rPr>
+          <w:rFonts w:ascii="Bookman Old Style" w:hAnsi="Bookman Old Style"/>
+        </w:rPr>
+      </w:pPr>
+    </w:p>
+    <w:p>
+      <w:pPr>
+        <w:rPr>
+          <w:rFonts w:ascii="Bookman Old Style" w:hAnsi="Bookman Old Style"/>
+        </w:rPr>
+      </w:pPr>
+    </w:p>
+    <w:p>
+      <w:pPr>
+        <w:rPr>
+          <w:rFonts w:ascii="Bookman Old Style" w:hAnsi="Bookman Old Style"/>
+        </w:rPr>
+      </w:pPr>
+    </w:p>
+    <w:p>
+      <w:pPr>
+        <w:rPr>
+          <w:rFonts w:ascii="Bookman Old Style" w:hAnsi="Bookman Old Style"/>
+        </w:rPr>
+      </w:pPr>
     </w:p>
     <w:sectPr>
       <w:footerReference w:type="default" r:id="rId8"/>
@@ -4008,7 +5390,7 @@
           <w:rPr>
             <w:noProof/>
           </w:rPr>
-          <w:t>22</w:t>
+          <w:t>29</w:t>
         </w:r>
         <w:r>
           <w:rPr>
@@ -4798,6 +6180,7 @@
   <w:style w:type="paragraph" w:default="1" w:styleId="Normal">
     <w:name w:val="Normal"/>
     <w:qFormat/>
+    <w:rsid w:val="00F0115E"/>
   </w:style>
   <w:style w:type="paragraph" w:styleId="Heading1">
     <w:name w:val="heading 1"/>
@@ -4969,6 +6352,19 @@
       <w:rFonts w:ascii="18thCentury" w:eastAsiaTheme="majorEastAsia" w:hAnsi="18thCentury" w:cstheme="majorBidi"/>
       <w:sz w:val="52"/>
       <w:szCs w:val="26"/>
+    </w:rPr>
+  </w:style>
+  <w:style w:type="character" w:styleId="HTMLCode">
+    <w:name w:val="HTML Code"/>
+    <w:basedOn w:val="DefaultParagraphFont"/>
+    <w:uiPriority w:val="99"/>
+    <w:semiHidden/>
+    <w:unhideWhenUsed/>
+    <w:rsid w:val="004611C5"/>
+    <w:rPr>
+      <w:rFonts w:ascii="Courier New" w:eastAsia="Times New Roman" w:hAnsi="Courier New" w:cs="Courier New"/>
+      <w:sz w:val="20"/>
+      <w:szCs w:val="20"/>
     </w:rPr>
   </w:style>
 </w:styles>

</xml_diff>